<commit_message>
blabla scrum bla blA
</commit_message>
<xml_diff>
--- a/DOCS/EIGEN/sprints/backlog/Sprint backlog week 5.docx
+++ b/DOCS/EIGEN/sprints/backlog/Sprint backlog week 5.docx
@@ -7,18 +7,10 @@
         <w:pStyle w:val="Kop1"/>
       </w:pPr>
       <w:r>
-        <w:t xml:space="preserve">Sprint </w:t>
-      </w:r>
-      <w:proofErr w:type="spellStart"/>
-      <w:r>
-        <w:t>backlog</w:t>
-      </w:r>
-      <w:proofErr w:type="spellEnd"/>
-      <w:r>
-        <w:t xml:space="preserve"> week </w:t>
+        <w:t xml:space="preserve">Sprint backlog week </w:t>
       </w:r>
       <w:r>
-        <w:t>3</w:t>
+        <w:t>5</w:t>
       </w:r>
       <w:bookmarkStart w:id="0" w:name="_GoBack"/>
       <w:bookmarkEnd w:id="0"/>
@@ -27,6 +19,7 @@
       <w:tblPr>
         <w:tblStyle w:val="Rastertabel3"/>
         <w:tblW w:w="13018" w:type="dxa"/>
+        <w:tblInd w:w="5" w:type="dxa"/>
         <w:tblLayout w:type="fixed"/>
         <w:tblLook w:val="04A0" w:firstRow="1" w:lastRow="0" w:firstColumn="1" w:lastColumn="0" w:noHBand="0" w:noVBand="1"/>
       </w:tblPr>
@@ -51,13 +44,8 @@
               <w:jc w:val="left"/>
             </w:pPr>
             <w:r>
-              <w:t xml:space="preserve">User </w:t>
+              <w:t>User Stories</w:t>
             </w:r>
-            <w:proofErr w:type="spellStart"/>
-            <w:r>
-              <w:t>Stories</w:t>
-            </w:r>
-            <w:proofErr w:type="spellEnd"/>
           </w:p>
         </w:tc>
         <w:tc>
@@ -82,13 +70,8 @@
               <w:cnfStyle w:val="100000000000" w:firstRow="1" w:lastRow="0" w:firstColumn="0" w:lastColumn="0" w:oddVBand="0" w:evenVBand="0" w:oddHBand="0" w:evenHBand="0" w:firstRowFirstColumn="0" w:firstRowLastColumn="0" w:lastRowFirstColumn="0" w:lastRowLastColumn="0"/>
             </w:pPr>
             <w:r>
-              <w:t xml:space="preserve">Time </w:t>
+              <w:t>Time Estimation</w:t>
             </w:r>
-            <w:proofErr w:type="spellStart"/>
-            <w:r>
-              <w:t>Estimation</w:t>
-            </w:r>
-            <w:proofErr w:type="spellEnd"/>
           </w:p>
         </w:tc>
         <w:tc>
@@ -99,11 +82,9 @@
             <w:pPr>
               <w:cnfStyle w:val="100000000000" w:firstRow="1" w:lastRow="0" w:firstColumn="0" w:lastColumn="0" w:oddVBand="0" w:evenVBand="0" w:oddHBand="0" w:evenHBand="0" w:firstRowFirstColumn="0" w:firstRowLastColumn="0" w:lastRowFirstColumn="0" w:lastRowLastColumn="0"/>
             </w:pPr>
-            <w:proofErr w:type="spellStart"/>
             <w:r>
               <w:t>Tasks</w:t>
             </w:r>
-            <w:proofErr w:type="spellEnd"/>
           </w:p>
         </w:tc>
         <w:tc>
@@ -114,13 +95,8 @@
             <w:pPr>
               <w:cnfStyle w:val="100000000000" w:firstRow="1" w:lastRow="0" w:firstColumn="0" w:lastColumn="0" w:oddVBand="0" w:evenVBand="0" w:oddHBand="0" w:evenHBand="0" w:firstRowFirstColumn="0" w:firstRowLastColumn="0" w:lastRowFirstColumn="0" w:lastRowLastColumn="0"/>
             </w:pPr>
-            <w:proofErr w:type="spellStart"/>
             <w:r>
-              <w:t>Acceptance</w:t>
-            </w:r>
-            <w:proofErr w:type="spellEnd"/>
-            <w:r>
-              <w:t xml:space="preserve"> Criteria</w:t>
+              <w:t>Acceptance Criteria</w:t>
             </w:r>
           </w:p>
         </w:tc>
@@ -128,111 +104,6 @@
       <w:tr>
         <w:trPr>
           <w:cnfStyle w:val="000000100000" w:firstRow="0" w:lastRow="0" w:firstColumn="0" w:lastColumn="0" w:oddVBand="0" w:evenVBand="0" w:oddHBand="1" w:evenHBand="0" w:firstRowFirstColumn="0" w:firstRowLastColumn="0" w:lastRowFirstColumn="0" w:lastRowLastColumn="0"/>
-          <w:trHeight w:val="1176"/>
-        </w:trPr>
-        <w:tc>
-          <w:tcPr>
-            <w:cnfStyle w:val="001000000000" w:firstRow="0" w:lastRow="0" w:firstColumn="1" w:lastColumn="0" w:oddVBand="0" w:evenVBand="0" w:oddHBand="0" w:evenHBand="0" w:firstRowFirstColumn="0" w:firstRowLastColumn="0" w:lastRowFirstColumn="0" w:lastRowLastColumn="0"/>
-            <w:tcW w:w="3964" w:type="dxa"/>
-          </w:tcPr>
-          <w:p>
-            <w:pPr>
-              <w:jc w:val="left"/>
-            </w:pPr>
-            <w:r>
-              <w:t xml:space="preserve">Als een gebruiker wil ik snel kunnen pinnen. </w:t>
-            </w:r>
-            <w:r>
-              <w:t>Omdat ik snel geld tot mijn beschikking wil en de lijnen voor de pinautomaat dan korter zullen zijn.</w:t>
-            </w:r>
-          </w:p>
-        </w:tc>
-        <w:tc>
-          <w:tcPr>
-            <w:tcW w:w="998" w:type="dxa"/>
-          </w:tcPr>
-          <w:p>
-            <w:pPr>
-              <w:jc w:val="center"/>
-              <w:cnfStyle w:val="000000100000" w:firstRow="0" w:lastRow="0" w:firstColumn="0" w:lastColumn="0" w:oddVBand="0" w:evenVBand="0" w:oddHBand="1" w:evenHBand="0" w:firstRowFirstColumn="0" w:firstRowLastColumn="0" w:lastRowFirstColumn="0" w:lastRowLastColumn="0"/>
-            </w:pPr>
-            <w:r>
-              <w:t>M</w:t>
-            </w:r>
-          </w:p>
-        </w:tc>
-        <w:tc>
-          <w:tcPr>
-            <w:tcW w:w="1275" w:type="dxa"/>
-          </w:tcPr>
-          <w:p>
-            <w:pPr>
-              <w:cnfStyle w:val="000000100000" w:firstRow="0" w:lastRow="0" w:firstColumn="0" w:lastColumn="0" w:oddVBand="0" w:evenVBand="0" w:oddHBand="1" w:evenHBand="0" w:firstRowFirstColumn="0" w:firstRowLastColumn="0" w:lastRowFirstColumn="0" w:lastRowLastColumn="0"/>
-            </w:pPr>
-            <w:r>
-              <w:t>3</w:t>
-            </w:r>
-          </w:p>
-        </w:tc>
-        <w:tc>
-          <w:tcPr>
-            <w:tcW w:w="3686" w:type="dxa"/>
-          </w:tcPr>
-          <w:p>
-            <w:pPr>
-              <w:cnfStyle w:val="000000100000" w:firstRow="0" w:lastRow="0" w:firstColumn="0" w:lastColumn="0" w:oddVBand="0" w:evenVBand="0" w:oddHBand="1" w:evenHBand="0" w:firstRowFirstColumn="0" w:firstRowLastColumn="0" w:lastRowFirstColumn="0" w:lastRowLastColumn="0"/>
-            </w:pPr>
-            <w:r>
-              <w:t>-in de interface moeten 3 knoppen terugkomen om snel een bedrag te pinnen</w:t>
-            </w:r>
-          </w:p>
-          <w:p>
-            <w:pPr>
-              <w:cnfStyle w:val="000000100000" w:firstRow="0" w:lastRow="0" w:firstColumn="0" w:lastColumn="0" w:oddVBand="0" w:evenVBand="0" w:oddHBand="1" w:evenHBand="0" w:firstRowFirstColumn="0" w:firstRowLastColumn="0" w:lastRowFirstColumn="0" w:lastRowLastColumn="0"/>
-            </w:pPr>
-            <w:r>
-              <w:t>-deze moet direct naar het eindscherm gaan en direct weer naar het beginscherm.</w:t>
-            </w:r>
-          </w:p>
-        </w:tc>
-        <w:tc>
-          <w:tcPr>
-            <w:tcW w:w="3095" w:type="dxa"/>
-          </w:tcPr>
-          <w:p>
-            <w:pPr>
-              <w:cnfStyle w:val="000000100000" w:firstRow="0" w:lastRow="0" w:firstColumn="0" w:lastColumn="0" w:oddVBand="0" w:evenVBand="0" w:oddHBand="1" w:evenHBand="0" w:firstRowFirstColumn="0" w:firstRowLastColumn="0" w:lastRowFirstColumn="0" w:lastRowLastColumn="0"/>
-            </w:pPr>
-            <w:r>
-              <w:t>-3 knoppen in het menu</w:t>
-            </w:r>
-          </w:p>
-          <w:p>
-            <w:pPr>
-              <w:cnfStyle w:val="000000100000" w:firstRow="0" w:lastRow="0" w:firstColumn="0" w:lastColumn="0" w:oddVBand="0" w:evenVBand="0" w:oddHBand="1" w:evenHBand="0" w:firstRowFirstColumn="0" w:firstRowLastColumn="0" w:lastRowFirstColumn="0" w:lastRowLastColumn="0"/>
-            </w:pPr>
-            <w:r>
-              <w:t>-de knoppen zijn niet te groot</w:t>
-            </w:r>
-          </w:p>
-          <w:p>
-            <w:pPr>
-              <w:cnfStyle w:val="000000100000" w:firstRow="0" w:lastRow="0" w:firstColumn="0" w:lastColumn="0" w:oddVBand="0" w:evenVBand="0" w:oddHBand="1" w:evenHBand="0" w:firstRowFirstColumn="0" w:firstRowLastColumn="0" w:lastRowFirstColumn="0" w:lastRowLastColumn="0"/>
-            </w:pPr>
-            <w:r>
-              <w:t>-knop schrijf</w:t>
-            </w:r>
-            <w:r>
-              <w:t>t geld af</w:t>
-            </w:r>
-            <w:r>
-              <w:t xml:space="preserve"> zonder bon.</w:t>
-            </w:r>
-          </w:p>
-        </w:tc>
-      </w:tr>
-      <w:tr>
-        <w:trPr>
           <w:trHeight w:val="979"/>
         </w:trPr>
         <w:tc>
@@ -265,7 +136,7 @@
           <w:p>
             <w:pPr>
               <w:jc w:val="center"/>
-              <w:cnfStyle w:val="000000000000" w:firstRow="0" w:lastRow="0" w:firstColumn="0" w:lastColumn="0" w:oddVBand="0" w:evenVBand="0" w:oddHBand="0" w:evenHBand="0" w:firstRowFirstColumn="0" w:firstRowLastColumn="0" w:lastRowFirstColumn="0" w:lastRowLastColumn="0"/>
+              <w:cnfStyle w:val="000000100000" w:firstRow="0" w:lastRow="0" w:firstColumn="0" w:lastColumn="0" w:oddVBand="0" w:evenVBand="0" w:oddHBand="1" w:evenHBand="0" w:firstRowFirstColumn="0" w:firstRowLastColumn="0" w:lastRowFirstColumn="0" w:lastRowLastColumn="0"/>
             </w:pPr>
             <w:r>
               <w:t>M</w:t>
@@ -278,7 +149,7 @@
           </w:tcPr>
           <w:p>
             <w:pPr>
-              <w:cnfStyle w:val="000000000000" w:firstRow="0" w:lastRow="0" w:firstColumn="0" w:lastColumn="0" w:oddVBand="0" w:evenVBand="0" w:oddHBand="0" w:evenHBand="0" w:firstRowFirstColumn="0" w:firstRowLastColumn="0" w:lastRowFirstColumn="0" w:lastRowLastColumn="0"/>
+              <w:cnfStyle w:val="000000100000" w:firstRow="0" w:lastRow="0" w:firstColumn="0" w:lastColumn="0" w:oddVBand="0" w:evenVBand="0" w:oddHBand="1" w:evenHBand="0" w:firstRowFirstColumn="0" w:firstRowLastColumn="0" w:lastRowFirstColumn="0" w:lastRowLastColumn="0"/>
             </w:pPr>
             <w:r>
               <w:t>17</w:t>
@@ -291,7 +162,7 @@
           </w:tcPr>
           <w:p>
             <w:pPr>
-              <w:cnfStyle w:val="000000000000" w:firstRow="0" w:lastRow="0" w:firstColumn="0" w:lastColumn="0" w:oddVBand="0" w:evenVBand="0" w:oddHBand="0" w:evenHBand="0" w:firstRowFirstColumn="0" w:firstRowLastColumn="0" w:lastRowFirstColumn="0" w:lastRowLastColumn="0"/>
+              <w:cnfStyle w:val="000000100000" w:firstRow="0" w:lastRow="0" w:firstColumn="0" w:lastColumn="0" w:oddVBand="0" w:evenVBand="0" w:oddHBand="1" w:evenHBand="0" w:firstRowFirstColumn="0" w:firstRowLastColumn="0" w:lastRowFirstColumn="0" w:lastRowLastColumn="0"/>
             </w:pPr>
             <w:r>
               <w:t>-de dispenser moet kunnen worden aangestuurd door middel van c#</w:t>
@@ -299,7 +170,7 @@
           </w:p>
           <w:p>
             <w:pPr>
-              <w:cnfStyle w:val="000000000000" w:firstRow="0" w:lastRow="0" w:firstColumn="0" w:lastColumn="0" w:oddVBand="0" w:evenVBand="0" w:oddHBand="0" w:evenHBand="0" w:firstRowFirstColumn="0" w:firstRowLastColumn="0" w:lastRowFirstColumn="0" w:lastRowLastColumn="0"/>
+              <w:cnfStyle w:val="000000100000" w:firstRow="0" w:lastRow="0" w:firstColumn="0" w:lastColumn="0" w:oddVBand="0" w:evenVBand="0" w:oddHBand="1" w:evenHBand="0" w:firstRowFirstColumn="0" w:firstRowLastColumn="0" w:lastRowFirstColumn="0" w:lastRowLastColumn="0"/>
             </w:pPr>
           </w:p>
         </w:tc>
@@ -309,7 +180,7 @@
           </w:tcPr>
           <w:p>
             <w:pPr>
-              <w:cnfStyle w:val="000000000000" w:firstRow="0" w:lastRow="0" w:firstColumn="0" w:lastColumn="0" w:oddVBand="0" w:evenVBand="0" w:oddHBand="0" w:evenHBand="0" w:firstRowFirstColumn="0" w:firstRowLastColumn="0" w:lastRowFirstColumn="0" w:lastRowLastColumn="0"/>
+              <w:cnfStyle w:val="000000100000" w:firstRow="0" w:lastRow="0" w:firstColumn="0" w:lastColumn="0" w:oddVBand="0" w:evenVBand="0" w:oddHBand="1" w:evenHBand="0" w:firstRowFirstColumn="0" w:firstRowLastColumn="0" w:lastRowFirstColumn="0" w:lastRowLastColumn="0"/>
             </w:pPr>
             <w:r>
               <w:t>-Dispenser moet geld kunnen geven op commando van C#</w:t>

</xml_diff>